<commit_message>
fixed capitalization problem and used the official name of WebLab
</commit_message>
<xml_diff>
--- a/students/spring2014/jcyoder/resume/ResumeWebDevJanetYoderMay262014.docx
+++ b/students/spring2014/jcyoder/resume/ResumeWebDevJanetYoderMay262014.docx
@@ -697,7 +697,23 @@
           <w:sz w:val="22"/>
           <w:szCs w:val="22"/>
         </w:rPr>
-        <w:t xml:space="preserve"> Certificate</w:t>
+        <w:t xml:space="preserve"> </w:t>
+      </w:r>
+      <w:r>
+        <w:rPr>
+          <w:b/>
+          <w:sz w:val="22"/>
+          <w:szCs w:val="22"/>
+        </w:rPr>
+        <w:t xml:space="preserve">- A Web Development Boot Camp, FRCC </w:t>
+      </w:r>
+      <w:r>
+        <w:rPr>
+          <w:b/>
+          <w:sz w:val="22"/>
+          <w:szCs w:val="22"/>
+        </w:rPr>
+        <w:t>Certificate</w:t>
       </w:r>
       <w:r>
         <w:rPr>
@@ -745,23 +761,14 @@
           <w:sz w:val="22"/>
           <w:szCs w:val="22"/>
         </w:rPr>
-        <w:t xml:space="preserve">S3, </w:t>
-      </w:r>
-      <w:proofErr w:type="spellStart"/>
-      <w:r>
-        <w:rPr>
-          <w:sz w:val="22"/>
-          <w:szCs w:val="22"/>
-        </w:rPr>
-        <w:t>Javascript</w:t>
-      </w:r>
-      <w:proofErr w:type="spellEnd"/>
-      <w:r>
-        <w:rPr>
-          <w:sz w:val="22"/>
-          <w:szCs w:val="22"/>
-        </w:rPr>
-        <w:t xml:space="preserve">, </w:t>
+        <w:t>S3, JavaS</w:t>
+      </w:r>
+      <w:r>
+        <w:rPr>
+          <w:sz w:val="22"/>
+          <w:szCs w:val="22"/>
+        </w:rPr>
+        <w:t xml:space="preserve">cript, </w:t>
       </w:r>
       <w:proofErr w:type="spellStart"/>
       <w:r>
@@ -1736,7 +1743,14 @@
           <w:sz w:val="22"/>
           <w:szCs w:val="22"/>
         </w:rPr>
-        <w:t>Traditional HTML5, CSS3</w:t>
+        <w:t>t</w:t>
+      </w:r>
+      <w:r>
+        <w:rPr>
+          <w:sz w:val="22"/>
+          <w:szCs w:val="22"/>
+        </w:rPr>
+        <w:t>raditional HTML5, CSS3</w:t>
       </w:r>
       <w:r>
         <w:rPr>
@@ -2316,14 +2330,7 @@
           <w:sz w:val="22"/>
           <w:szCs w:val="22"/>
         </w:rPr>
-        <w:t>pre-</w:t>
-      </w:r>
-      <w:r>
-        <w:rPr>
-          <w:sz w:val="22"/>
-          <w:szCs w:val="22"/>
-        </w:rPr>
-        <w:t xml:space="preserve">sales </w:t>
+        <w:t xml:space="preserve">pre-sales </w:t>
       </w:r>
       <w:r>
         <w:rPr>
@@ -2344,6 +2351,183 @@
           <w:sz w:val="22"/>
         </w:rPr>
         <w:t>for a $182 million scanner software portfolio.</w:t>
+      </w:r>
+    </w:p>
+    <w:p>
+      <w:pPr>
+        <w:pStyle w:val="Address1"/>
+        <w:numPr>
+          <w:ilvl w:val="0"/>
+          <w:numId w:val="9"/>
+        </w:numPr>
+        <w:tabs>
+          <w:tab w:val="left" w:pos="0"/>
+          <w:tab w:val="right" w:pos="9360"/>
+        </w:tabs>
+        <w:rPr>
+          <w:sz w:val="22"/>
+          <w:szCs w:val="22"/>
+        </w:rPr>
+      </w:pPr>
+      <w:r>
+        <w:rPr>
+          <w:sz w:val="22"/>
+          <w:szCs w:val="22"/>
+        </w:rPr>
+        <w:t>Drove to completion prototypes and patches for current customers and “big deal” solutions for world-wide business opportunities ranging up to millions of dollars.</w:t>
+      </w:r>
+    </w:p>
+    <w:p>
+      <w:pPr>
+        <w:pStyle w:val="Address1"/>
+        <w:numPr>
+          <w:ilvl w:val="0"/>
+          <w:numId w:val="9"/>
+        </w:numPr>
+        <w:tabs>
+          <w:tab w:val="left" w:pos="0"/>
+          <w:tab w:val="right" w:pos="9360"/>
+        </w:tabs>
+        <w:rPr>
+          <w:sz w:val="22"/>
+          <w:szCs w:val="22"/>
+        </w:rPr>
+      </w:pPr>
+      <w:r>
+        <w:rPr>
+          <w:sz w:val="22"/>
+          <w:szCs w:val="22"/>
+        </w:rPr>
+        <w:t>Directed</w:t>
+      </w:r>
+      <w:r>
+        <w:rPr>
+          <w:sz w:val="22"/>
+          <w:szCs w:val="22"/>
+        </w:rPr>
+        <w:t xml:space="preserve"> prioritization meetings to obtain </w:t>
+      </w:r>
+      <w:r>
+        <w:rPr>
+          <w:sz w:val="22"/>
+          <w:szCs w:val="22"/>
+        </w:rPr>
+        <w:t>cross-functional alignment</w:t>
+      </w:r>
+      <w:r>
+        <w:rPr>
+          <w:sz w:val="22"/>
+          <w:szCs w:val="22"/>
+        </w:rPr>
+        <w:t>.</w:t>
+      </w:r>
+    </w:p>
+    <w:p>
+      <w:pPr>
+        <w:pStyle w:val="Address1"/>
+        <w:numPr>
+          <w:ilvl w:val="0"/>
+          <w:numId w:val="9"/>
+        </w:numPr>
+        <w:tabs>
+          <w:tab w:val="left" w:pos="0"/>
+          <w:tab w:val="right" w:pos="9360"/>
+        </w:tabs>
+        <w:rPr>
+          <w:sz w:val="22"/>
+          <w:szCs w:val="22"/>
+        </w:rPr>
+      </w:pPr>
+      <w:r>
+        <w:rPr>
+          <w:sz w:val="22"/>
+          <w:szCs w:val="22"/>
+        </w:rPr>
+        <w:t xml:space="preserve">Managed off-shore developers and testers to achieve </w:t>
+      </w:r>
+      <w:r>
+        <w:rPr>
+          <w:sz w:val="22"/>
+          <w:szCs w:val="22"/>
+        </w:rPr>
+        <w:t>customer satisfaction and contract award goals</w:t>
+      </w:r>
+      <w:r>
+        <w:rPr>
+          <w:sz w:val="22"/>
+          <w:szCs w:val="22"/>
+        </w:rPr>
+        <w:t>.</w:t>
+      </w:r>
+    </w:p>
+    <w:p>
+      <w:pPr>
+        <w:pStyle w:val="Address1"/>
+        <w:numPr>
+          <w:ilvl w:val="0"/>
+          <w:numId w:val="9"/>
+        </w:numPr>
+        <w:tabs>
+          <w:tab w:val="left" w:pos="0"/>
+          <w:tab w:val="right" w:pos="9360"/>
+        </w:tabs>
+        <w:rPr>
+          <w:sz w:val="22"/>
+          <w:szCs w:val="22"/>
+        </w:rPr>
+      </w:pPr>
+      <w:r>
+        <w:rPr>
+          <w:sz w:val="22"/>
+          <w:szCs w:val="22"/>
+        </w:rPr>
+        <w:t>Debugged source</w:t>
+      </w:r>
+      <w:r>
+        <w:rPr>
+          <w:sz w:val="22"/>
+          <w:szCs w:val="22"/>
+        </w:rPr>
+        <w:t xml:space="preserve"> code written in C++, COM, and MFC for root cause, verified</w:t>
+      </w:r>
+      <w:r>
+        <w:rPr>
+          <w:sz w:val="22"/>
+          <w:szCs w:val="22"/>
+        </w:rPr>
+        <w:t xml:space="preserve"> fixes, </w:t>
+      </w:r>
+      <w:r>
+        <w:rPr>
+          <w:sz w:val="22"/>
+          <w:szCs w:val="22"/>
+        </w:rPr>
+        <w:t>and determined deployment strategy</w:t>
+      </w:r>
+      <w:r>
+        <w:rPr>
+          <w:sz w:val="22"/>
+          <w:szCs w:val="22"/>
+        </w:rPr>
+        <w:t>.</w:t>
+      </w:r>
+    </w:p>
+    <w:p>
+      <w:pPr>
+        <w:pStyle w:val="Address1"/>
+        <w:tabs>
+          <w:tab w:val="right" w:pos="9360"/>
+        </w:tabs>
+        <w:ind w:left="270"/>
+        <w:rPr>
+          <w:sz w:val="22"/>
+        </w:rPr>
+      </w:pPr>
+      <w:r>
+        <w:rPr>
+          <w:sz w:val="22"/>
+        </w:rPr>
+        <w:t>.</w:t>
       </w:r>
     </w:p>
     <w:p>
@@ -2753,85 +2937,12 @@
           <w:tab w:val="left" w:pos="432"/>
           <w:tab w:val="right" w:pos="9360"/>
         </w:tabs>
-      </w:pPr>
-    </w:p>
-    <w:tbl>
-      <w:tblPr>
-        <w:tblW w:w="11466" w:type="dxa"/>
-        <w:tblLook w:val="0000"/>
-      </w:tblPr>
-      <w:tblGrid>
-        <w:gridCol w:w="6858"/>
-        <w:gridCol w:w="4608"/>
-      </w:tblGrid>
-      <w:tr>
-        <w:tc>
-          <w:tcPr>
-            <w:tcW w:w="6858" w:type="dxa"/>
-          </w:tcPr>
-          <w:p>
-            <w:pPr>
-              <w:pStyle w:val="Heading3"/>
-              <w:jc w:val="left"/>
-              <w:rPr>
-                <w:b/>
-                <w:i w:val="0"/>
-                <w:sz w:val="22"/>
-                <w:szCs w:val="22"/>
-              </w:rPr>
-            </w:pPr>
-          </w:p>
-        </w:tc>
-        <w:tc>
-          <w:tcPr>
-            <w:tcW w:w="4608" w:type="dxa"/>
-          </w:tcPr>
-          <w:p>
-            <w:pPr>
-              <w:tabs>
-                <w:tab w:val="right" w:pos="9360"/>
-              </w:tabs>
-              <w:ind w:left="882"/>
-              <w:jc w:val="center"/>
-              <w:rPr>
-                <w:b/>
-                <w:iCs/>
-                <w:sz w:val="22"/>
-                <w:szCs w:val="22"/>
-              </w:rPr>
-            </w:pPr>
-          </w:p>
-        </w:tc>
-      </w:tr>
-    </w:tbl>
-    <w:p>
-      <w:pPr>
-        <w:pStyle w:val="Address1"/>
-        <w:tabs>
-          <w:tab w:val="left" w:pos="432"/>
-          <w:tab w:val="right" w:pos="9360"/>
-        </w:tabs>
         <w:ind w:left="360"/>
         <w:rPr>
           <w:sz w:val="22"/>
           <w:szCs w:val="22"/>
         </w:rPr>
       </w:pPr>
-      <w:r>
-        <w:rPr>
-          <w:sz w:val="22"/>
-          <w:szCs w:val="22"/>
-        </w:rPr>
-        <w:tab/>
-      </w:r>
-      <w:r>
-        <w:rPr>
-          <w:b/>
-          <w:sz w:val="22"/>
-          <w:szCs w:val="22"/>
-        </w:rPr>
-        <w:tab/>
-      </w:r>
     </w:p>
     <w:sectPr>
       <w:pgSz w:w="12240" w:h="15840"/>

</xml_diff>